<commit_message>
docs en gps-code aangepast + lichtmeting-code
</commit_message>
<xml_diff>
--- a/documentqtie quinten/stroommeting doc.docx
+++ b/documentqtie quinten/stroommeting doc.docx
@@ -4,17 +4,928 @@
   <w:body>
     <w:p>
       <w:r>
-        <w:t xml:space="preserve">Buiten een stroommeting moet er ook nog een andere controle vorm zijn om te zien of de </w:t>
-      </w:r>
-      <w:proofErr w:type="spellStart"/>
-      <w:r>
-        <w:t>leds</w:t>
-      </w:r>
-      <w:proofErr w:type="spellEnd"/>
-      <w:r>
-        <w:t xml:space="preserve"> branden, dit gaat waarschijnlijk hardware matig moete gebeuren, ge hebt hier dan een aantal mogelijkheden om dit te doen, je kunt een fotodiode, een fototransistor, fotometer en zelfs een luxmeter gebruiken.</w:t>
-      </w:r>
-    </w:p>
+        <w:t>mkr gem 35 mA verbruik me lorawan</w:t>
+      </w:r>
+      <w:r>
+        <w:t xml:space="preserve"> </w:t>
+      </w:r>
+      <w:r>
+        <w:t>x 5V</w:t>
+      </w:r>
+      <w:r>
+        <w:tab/>
+      </w:r>
+      <w:r>
+        <w:tab/>
+      </w:r>
+      <w:r>
+        <w:tab/>
+      </w:r>
+      <w:r>
+        <w:tab/>
+        <w:t>= 0.175W</w:t>
+      </w:r>
+      <w:r>
+        <w:tab/>
+      </w:r>
+    </w:p>
+    <w:p>
+      <w:pPr>
+        <w:rPr>
+          <w:lang w:val="fr-FR"/>
+        </w:rPr>
+      </w:pPr>
+      <w:r>
+        <w:rPr>
+          <w:lang w:val="fr-FR"/>
+        </w:rPr>
+        <w:t>ACS712 13mA</w:t>
+      </w:r>
+      <w:r>
+        <w:rPr>
+          <w:lang w:val="fr-FR"/>
+        </w:rPr>
+        <w:t xml:space="preserve"> </w:t>
+      </w:r>
+      <w:r>
+        <w:rPr>
+          <w:lang w:val="fr-FR"/>
+        </w:rPr>
+        <w:t>x 5V</w:t>
+      </w:r>
+      <w:r>
+        <w:rPr>
+          <w:lang w:val="fr-FR"/>
+        </w:rPr>
+        <w:tab/>
+      </w:r>
+      <w:r>
+        <w:rPr>
+          <w:lang w:val="fr-FR"/>
+        </w:rPr>
+        <w:tab/>
+      </w:r>
+      <w:r>
+        <w:rPr>
+          <w:lang w:val="fr-FR"/>
+        </w:rPr>
+        <w:tab/>
+      </w:r>
+      <w:r>
+        <w:rPr>
+          <w:lang w:val="fr-FR"/>
+        </w:rPr>
+        <w:tab/>
+      </w:r>
+      <w:r>
+        <w:rPr>
+          <w:lang w:val="fr-FR"/>
+        </w:rPr>
+        <w:tab/>
+      </w:r>
+      <w:r>
+        <w:rPr>
+          <w:lang w:val="fr-FR"/>
+        </w:rPr>
+        <w:tab/>
+      </w:r>
+      <w:r>
+        <w:rPr>
+          <w:lang w:val="fr-FR"/>
+        </w:rPr>
+        <w:tab/>
+        <w:t>= 0.065W</w:t>
+      </w:r>
+    </w:p>
+    <w:p>
+      <w:pPr>
+        <w:rPr>
+          <w:lang w:val="fr-FR"/>
+        </w:rPr>
+      </w:pPr>
+      <w:r>
+        <w:rPr>
+          <w:lang w:val="fr-FR"/>
+        </w:rPr>
+        <w:t>Relais 4-Channel 6mA</w:t>
+      </w:r>
+      <w:r>
+        <w:rPr>
+          <w:lang w:val="fr-FR"/>
+        </w:rPr>
+        <w:t xml:space="preserve"> x 5V</w:t>
+      </w:r>
+      <w:r>
+        <w:rPr>
+          <w:lang w:val="fr-FR"/>
+        </w:rPr>
+        <w:tab/>
+      </w:r>
+      <w:r>
+        <w:rPr>
+          <w:lang w:val="fr-FR"/>
+        </w:rPr>
+        <w:tab/>
+      </w:r>
+      <w:r>
+        <w:rPr>
+          <w:lang w:val="fr-FR"/>
+        </w:rPr>
+        <w:tab/>
+      </w:r>
+      <w:r>
+        <w:rPr>
+          <w:lang w:val="fr-FR"/>
+        </w:rPr>
+        <w:tab/>
+      </w:r>
+      <w:r>
+        <w:rPr>
+          <w:lang w:val="fr-FR"/>
+        </w:rPr>
+        <w:tab/>
+      </w:r>
+      <w:r>
+        <w:rPr>
+          <w:lang w:val="fr-FR"/>
+        </w:rPr>
+        <w:tab/>
+        <w:t>= 0.03W</w:t>
+      </w:r>
+    </w:p>
+    <w:p>
+      <w:r>
+        <w:t xml:space="preserve">SG18B104K500CT en CC0603KRX7R9BB102 en 3 keer </w:t>
+      </w:r>
+      <w:r>
+        <w:t>x 6.3V</w:t>
+      </w:r>
+      <w:r>
+        <w:tab/>
+      </w:r>
+      <w:r>
+        <w:tab/>
+        <w:t>= 0.315W</w:t>
+      </w:r>
+    </w:p>
+    <w:p>
+      <w:pPr>
+        <w:rPr>
+          <w:lang w:val="en-US"/>
+        </w:rPr>
+      </w:pPr>
+      <w:r>
+        <w:rPr>
+          <w:lang w:val="en-US"/>
+        </w:rPr>
+        <w:t>LED 50 mA x 5V</w:t>
+      </w:r>
+      <w:r>
+        <w:rPr>
+          <w:lang w:val="en-US"/>
+        </w:rPr>
+        <w:tab/>
+      </w:r>
+      <w:r>
+        <w:rPr>
+          <w:lang w:val="en-US"/>
+        </w:rPr>
+        <w:tab/>
+      </w:r>
+      <w:r>
+        <w:rPr>
+          <w:lang w:val="en-US"/>
+        </w:rPr>
+        <w:tab/>
+      </w:r>
+      <w:r>
+        <w:rPr>
+          <w:lang w:val="en-US"/>
+        </w:rPr>
+        <w:tab/>
+      </w:r>
+      <w:r>
+        <w:rPr>
+          <w:lang w:val="en-US"/>
+        </w:rPr>
+        <w:tab/>
+      </w:r>
+      <w:r>
+        <w:rPr>
+          <w:lang w:val="en-US"/>
+        </w:rPr>
+        <w:tab/>
+      </w:r>
+      <w:r>
+        <w:rPr>
+          <w:lang w:val="en-US"/>
+        </w:rPr>
+        <w:tab/>
+      </w:r>
+      <w:r>
+        <w:rPr>
+          <w:lang w:val="en-US"/>
+        </w:rPr>
+        <w:tab/>
+      </w:r>
+      <w:r>
+        <w:rPr>
+          <w:lang w:val="en-US"/>
+        </w:rPr>
+        <w:t>= 0.25W</w:t>
+      </w:r>
+    </w:p>
+    <w:p>
+      <w:pPr>
+        <w:rPr>
+          <w:lang w:val="en-US"/>
+        </w:rPr>
+      </w:pPr>
+      <w:r>
+        <w:rPr>
+          <w:lang w:val="en-US"/>
+        </w:rPr>
+        <w:t>neo 6m 67mA</w:t>
+      </w:r>
+      <w:r>
+        <w:rPr>
+          <w:lang w:val="en-US"/>
+        </w:rPr>
+        <w:t xml:space="preserve"> </w:t>
+      </w:r>
+      <w:r>
+        <w:rPr>
+          <w:lang w:val="en-US"/>
+        </w:rPr>
+        <w:t>x 5V</w:t>
+      </w:r>
+      <w:r>
+        <w:rPr>
+          <w:lang w:val="en-US"/>
+        </w:rPr>
+        <w:tab/>
+      </w:r>
+      <w:r>
+        <w:rPr>
+          <w:lang w:val="en-US"/>
+        </w:rPr>
+        <w:tab/>
+      </w:r>
+      <w:r>
+        <w:rPr>
+          <w:lang w:val="en-US"/>
+        </w:rPr>
+        <w:tab/>
+      </w:r>
+      <w:r>
+        <w:rPr>
+          <w:lang w:val="en-US"/>
+        </w:rPr>
+        <w:tab/>
+      </w:r>
+      <w:r>
+        <w:rPr>
+          <w:lang w:val="en-US"/>
+        </w:rPr>
+        <w:tab/>
+      </w:r>
+      <w:r>
+        <w:rPr>
+          <w:lang w:val="en-US"/>
+        </w:rPr>
+        <w:tab/>
+      </w:r>
+      <w:r>
+        <w:rPr>
+          <w:lang w:val="en-US"/>
+        </w:rPr>
+        <w:tab/>
+        <w:t>= 0.335W</w:t>
+      </w:r>
+    </w:p>
+    <w:p>
+      <w:pPr>
+        <w:rPr>
+          <w:lang w:val="de-DE"/>
+        </w:rPr>
+      </w:pPr>
+      <w:r>
+        <w:rPr>
+          <w:lang w:val="de-DE"/>
+        </w:rPr>
+        <w:t>INA219 10mA</w:t>
+      </w:r>
+      <w:r>
+        <w:rPr>
+          <w:lang w:val="de-DE"/>
+        </w:rPr>
+        <w:t xml:space="preserve"> </w:t>
+      </w:r>
+      <w:r>
+        <w:rPr>
+          <w:lang w:val="de-DE"/>
+        </w:rPr>
+        <w:t>x 5V</w:t>
+      </w:r>
+      <w:r>
+        <w:rPr>
+          <w:lang w:val="de-DE"/>
+        </w:rPr>
+        <w:t xml:space="preserve"> </w:t>
+      </w:r>
+      <w:r>
+        <w:rPr>
+          <w:lang w:val="de-DE"/>
+        </w:rPr>
+        <w:tab/>
+      </w:r>
+      <w:r>
+        <w:rPr>
+          <w:lang w:val="de-DE"/>
+        </w:rPr>
+        <w:tab/>
+      </w:r>
+      <w:r>
+        <w:rPr>
+          <w:lang w:val="de-DE"/>
+        </w:rPr>
+        <w:tab/>
+      </w:r>
+      <w:r>
+        <w:rPr>
+          <w:lang w:val="de-DE"/>
+        </w:rPr>
+        <w:tab/>
+      </w:r>
+      <w:r>
+        <w:rPr>
+          <w:lang w:val="de-DE"/>
+        </w:rPr>
+        <w:tab/>
+      </w:r>
+      <w:r>
+        <w:rPr>
+          <w:lang w:val="de-DE"/>
+        </w:rPr>
+        <w:tab/>
+      </w:r>
+      <w:r>
+        <w:rPr>
+          <w:lang w:val="de-DE"/>
+        </w:rPr>
+        <w:tab/>
+        <w:t>= 0.05W</w:t>
+      </w:r>
+    </w:p>
+    <w:p>
+      <w:pPr>
+        <w:rPr>
+          <w:lang w:val="de-DE"/>
+        </w:rPr>
+      </w:pPr>
+      <w:r>
+        <w:rPr>
+          <w:lang w:val="de-DE"/>
+        </w:rPr>
+        <w:t>BH1750 7mA</w:t>
+      </w:r>
+      <w:r>
+        <w:rPr>
+          <w:lang w:val="de-DE"/>
+        </w:rPr>
+        <w:t xml:space="preserve"> x 3.3V</w:t>
+      </w:r>
+      <w:r>
+        <w:rPr>
+          <w:lang w:val="de-DE"/>
+        </w:rPr>
+        <w:tab/>
+      </w:r>
+      <w:r>
+        <w:rPr>
+          <w:lang w:val="de-DE"/>
+        </w:rPr>
+        <w:tab/>
+      </w:r>
+      <w:r>
+        <w:rPr>
+          <w:lang w:val="de-DE"/>
+        </w:rPr>
+        <w:tab/>
+      </w:r>
+      <w:r>
+        <w:rPr>
+          <w:lang w:val="de-DE"/>
+        </w:rPr>
+        <w:tab/>
+      </w:r>
+      <w:r>
+        <w:rPr>
+          <w:lang w:val="de-DE"/>
+        </w:rPr>
+        <w:tab/>
+      </w:r>
+      <w:r>
+        <w:rPr>
+          <w:lang w:val="de-DE"/>
+        </w:rPr>
+        <w:tab/>
+      </w:r>
+      <w:r>
+        <w:rPr>
+          <w:lang w:val="de-DE"/>
+        </w:rPr>
+        <w:tab/>
+        <w:t>= 0.0231W</w:t>
+      </w:r>
+    </w:p>
+    <w:p>
+      <w:pPr>
+        <w:rPr>
+          <w:lang w:val="de-DE"/>
+        </w:rPr>
+      </w:pPr>
+      <w:r>
+        <w:rPr>
+          <w:lang w:val="de-DE"/>
+        </w:rPr>
+        <w:t>tot:388mA</w:t>
+      </w:r>
+      <w:r>
+        <w:rPr>
+          <w:lang w:val="de-DE"/>
+        </w:rPr>
+        <w:tab/>
+      </w:r>
+      <w:r>
+        <w:rPr>
+          <w:lang w:val="de-DE"/>
+        </w:rPr>
+        <w:tab/>
+      </w:r>
+      <w:r>
+        <w:rPr>
+          <w:lang w:val="de-DE"/>
+        </w:rPr>
+        <w:tab/>
+      </w:r>
+      <w:r>
+        <w:rPr>
+          <w:lang w:val="de-DE"/>
+        </w:rPr>
+        <w:tab/>
+      </w:r>
+      <w:r>
+        <w:rPr>
+          <w:lang w:val="de-DE"/>
+        </w:rPr>
+        <w:tab/>
+      </w:r>
+      <w:r>
+        <w:rPr>
+          <w:lang w:val="de-DE"/>
+        </w:rPr>
+        <w:tab/>
+      </w:r>
+      <w:r>
+        <w:rPr>
+          <w:lang w:val="de-DE"/>
+        </w:rPr>
+        <w:tab/>
+      </w:r>
+      <w:r>
+        <w:rPr>
+          <w:lang w:val="de-DE"/>
+        </w:rPr>
+        <w:tab/>
+        <w:t>= 2.0581W</w:t>
+      </w:r>
+    </w:p>
+    <w:p>
+      <w:pPr>
+        <w:rPr>
+          <w:lang w:val="de-DE"/>
+        </w:rPr>
+      </w:pPr>
+    </w:p>
+    <w:p>
+      <w:r>
+        <w:t>388</w:t>
+      </w:r>
+      <w:r>
+        <w:t>mA</w:t>
+      </w:r>
+      <w:r>
+        <w:t xml:space="preserve"> * 24</w:t>
+      </w:r>
+      <w:r>
+        <w:t>h</w:t>
+      </w:r>
+      <w:r>
+        <w:t xml:space="preserve"> = 9.312mAh</w:t>
+      </w:r>
+    </w:p>
+    <w:p/>
+    <w:p>
+      <w:r>
+        <w:t>Voor onze leds minstens 24 uur te laten branden, hebben we minstens een batterij nodig met 9.4Ah, de lichtbakens gebruiken nu een batterij met 26Ah, wat meer als voldoende is, we kunde deze misschien blijven gebruiken of we gebruiken, een iets kleinere batterij met de zelfde Ah of een batterij die kleiner is en maar 9.6Ah heeft.</w:t>
+      </w:r>
+    </w:p>
+    <w:p/>
+    <w:p>
+      <w:r>
+        <w:t>Link naar batterij 9.6Ah:</w:t>
+      </w:r>
+    </w:p>
+    <w:p>
+      <w:pPr>
+        <w:rPr>
+          <w:rStyle w:val="Hyperlink"/>
+        </w:rPr>
+      </w:pPr>
+      <w:hyperlink r:id="rId4" w:history="1">
+        <w:r>
+          <w:rPr>
+            <w:rStyle w:val="Hyperlink"/>
+          </w:rPr>
+          <w:t>https://www.mister-battery.be/nl/lifepo4-batterij-6v/1206-batterie-lifepo4-6v-98ah-b06010.html</w:t>
+        </w:r>
+      </w:hyperlink>
+    </w:p>
+    <w:p>
+      <w:pPr>
+        <w:rPr>
+          <w:rStyle w:val="Hyperlink"/>
+        </w:rPr>
+      </w:pPr>
+    </w:p>
+    <w:p>
+      <w:pPr>
+        <w:rPr>
+          <w:rStyle w:val="Hyperlink"/>
+          <w:color w:val="auto"/>
+          <w:u w:val="none"/>
+        </w:rPr>
+      </w:pPr>
+      <w:r>
+        <w:rPr>
+          <w:rStyle w:val="Hyperlink"/>
+          <w:color w:val="auto"/>
+          <w:u w:val="none"/>
+        </w:rPr>
+        <w:t>L</w:t>
+      </w:r>
+      <w:r>
+        <w:rPr>
+          <w:rStyle w:val="Hyperlink"/>
+          <w:color w:val="auto"/>
+          <w:u w:val="none"/>
+        </w:rPr>
+        <w:t>ink naar</w:t>
+      </w:r>
+      <w:r>
+        <w:rPr>
+          <w:rStyle w:val="Hyperlink"/>
+          <w:color w:val="auto"/>
+          <w:u w:val="none"/>
+        </w:rPr>
+        <w:t xml:space="preserve"> andere</w:t>
+      </w:r>
+      <w:r>
+        <w:rPr>
+          <w:rStyle w:val="Hyperlink"/>
+          <w:color w:val="auto"/>
+          <w:u w:val="none"/>
+        </w:rPr>
+        <w:t xml:space="preserve"> </w:t>
+      </w:r>
+      <w:r>
+        <w:rPr>
+          <w:rStyle w:val="Hyperlink"/>
+          <w:color w:val="auto"/>
+          <w:u w:val="none"/>
+        </w:rPr>
+        <w:t>batterij  met 26Ah:</w:t>
+      </w:r>
+    </w:p>
+    <w:p>
+      <w:pPr>
+        <w:rPr>
+          <w:rStyle w:val="Hyperlink"/>
+        </w:rPr>
+      </w:pPr>
+      <w:hyperlink r:id="rId5" w:history="1">
+        <w:r>
+          <w:rPr>
+            <w:rStyle w:val="Hyperlink"/>
+          </w:rPr>
+          <w:t>https://www.batteryspace.com/nimh-battery-pack-6v-26ah-156wh-40a-rate-5xm.aspx</w:t>
+        </w:r>
+      </w:hyperlink>
+    </w:p>
+    <w:p>
+      <w:pPr>
+        <w:rPr>
+          <w:rStyle w:val="Hyperlink"/>
+          <w:color w:val="auto"/>
+          <w:u w:val="none"/>
+        </w:rPr>
+      </w:pPr>
+    </w:p>
+    <w:p>
+      <w:pPr>
+        <w:rPr>
+          <w:rStyle w:val="Hyperlink"/>
+          <w:color w:val="auto"/>
+          <w:u w:val="none"/>
+        </w:rPr>
+      </w:pPr>
+    </w:p>
+    <w:p>
+      <w:pPr>
+        <w:rPr>
+          <w:rStyle w:val="Hyperlink"/>
+          <w:color w:val="auto"/>
+          <w:u w:val="none"/>
+        </w:rPr>
+      </w:pPr>
+      <w:r>
+        <w:rPr>
+          <w:rStyle w:val="Hyperlink"/>
+          <w:color w:val="auto"/>
+          <w:u w:val="none"/>
+        </w:rPr>
+        <w:br w:type="page"/>
+      </w:r>
+    </w:p>
+    <w:p>
+      <w:r>
+        <w:rPr>
+          <w:rStyle w:val="Hyperlink"/>
+          <w:color w:val="auto"/>
+          <w:u w:val="none"/>
+        </w:rPr>
+        <w:lastRenderedPageBreak/>
+        <w:t xml:space="preserve">Voor </w:t>
+      </w:r>
+      <w:r>
+        <w:t>d</w:t>
+      </w:r>
+      <w:r>
+        <w:rPr>
+          <w:rStyle w:val="Hyperlink"/>
+          <w:color w:val="auto"/>
+          <w:u w:val="none"/>
+        </w:rPr>
+        <w:t>e</w:t>
+      </w:r>
+      <w:r>
+        <w:rPr>
+          <w:rStyle w:val="Hyperlink"/>
+          <w:color w:val="auto"/>
+          <w:u w:val="none"/>
+        </w:rPr>
+        <w:t xml:space="preserve"> baterijen te voeden hebben we zonnepanelen nodig die 6V en minstens 2.1W leveren, ik heb een aantal </w:t>
+      </w:r>
+      <w:r>
+        <w:rPr>
+          <w:rStyle w:val="Hyperlink"/>
+          <w:color w:val="auto"/>
+          <w:u w:val="none"/>
+        </w:rPr>
+        <w:t xml:space="preserve">zonnepanelen </w:t>
+      </w:r>
+      <w:r>
+        <w:rPr>
+          <w:rStyle w:val="Hyperlink"/>
+          <w:color w:val="auto"/>
+          <w:u w:val="none"/>
+        </w:rPr>
+        <w:t>gevonden</w:t>
+      </w:r>
+      <w:r>
+        <w:rPr>
+          <w:rStyle w:val="Hyperlink"/>
+          <w:color w:val="auto"/>
+          <w:u w:val="none"/>
+        </w:rPr>
+        <w:t>, die genoeg wa</w:t>
+      </w:r>
+      <w:r>
+        <w:rPr>
+          <w:rStyle w:val="Hyperlink"/>
+          <w:color w:val="auto"/>
+          <w:u w:val="none"/>
+        </w:rPr>
+        <w:t>t</w:t>
+      </w:r>
+      <w:r>
+        <w:rPr>
+          <w:rStyle w:val="Hyperlink"/>
+          <w:color w:val="auto"/>
+          <w:u w:val="none"/>
+        </w:rPr>
+        <w:t xml:space="preserve">t en de juiste voltage leveren. Er is er één die 9W levert, één die 20W levert, één die </w:t>
+      </w:r>
+      <w:r>
+        <w:t>6W levert en één die 3.5W levert. Degene die 3.5W hoort genoeg te zijn voor het minimum, maar om veilig te spelen is het handig om pas vanaf degene die 6W levert te kijken welke de beste is prijs, kwaliteit gericht.</w:t>
+      </w:r>
+    </w:p>
+    <w:p/>
+    <w:p>
+      <w:r>
+        <w:t xml:space="preserve">Link naar </w:t>
+      </w:r>
+      <w:r>
+        <w:rPr>
+          <w:rStyle w:val="Hyperlink"/>
+          <w:color w:val="auto"/>
+          <w:kern w:val="0"/>
+          <w:u w:val="none"/>
+          <w14:ligatures w14:val="none"/>
+        </w:rPr>
+        <w:t>zonnepane</w:t>
+      </w:r>
+      <w:r>
+        <w:rPr>
+          <w:rStyle w:val="Hyperlink"/>
+          <w:color w:val="auto"/>
+          <w:kern w:val="0"/>
+          <w:u w:val="none"/>
+          <w14:ligatures w14:val="none"/>
+        </w:rPr>
+        <w:t xml:space="preserve">el </w:t>
+      </w:r>
+      <w:r>
+        <w:rPr>
+          <w:rStyle w:val="Hyperlink"/>
+          <w:color w:val="auto"/>
+          <w:kern w:val="0"/>
+          <w:u w:val="none"/>
+          <w14:ligatures w14:val="none"/>
+        </w:rPr>
+        <w:t xml:space="preserve">6V </w:t>
+      </w:r>
+      <w:r>
+        <w:rPr>
+          <w:rStyle w:val="Hyperlink"/>
+          <w:color w:val="auto"/>
+          <w:kern w:val="0"/>
+          <w:u w:val="none"/>
+          <w14:ligatures w14:val="none"/>
+        </w:rPr>
+        <w:t>3.5W:</w:t>
+      </w:r>
+    </w:p>
+    <w:p>
+      <w:hyperlink r:id="rId6" w:history="1">
+        <w:r>
+          <w:rPr>
+            <w:rStyle w:val="Hyperlink"/>
+          </w:rPr>
+          <w:t>https://www.kiwi-electronics.com/nl/zonnepanelen-en-opladers-168/zonnepaneel-6v-3-5w-1067</w:t>
+        </w:r>
+      </w:hyperlink>
+    </w:p>
+    <w:p/>
+    <w:p>
+      <w:r>
+        <w:t xml:space="preserve">Link naar </w:t>
+      </w:r>
+      <w:r>
+        <w:rPr>
+          <w:rStyle w:val="Hyperlink"/>
+          <w:color w:val="auto"/>
+          <w:kern w:val="0"/>
+          <w:u w:val="none"/>
+          <w14:ligatures w14:val="none"/>
+        </w:rPr>
+        <w:t xml:space="preserve">zonnepaneel 6V </w:t>
+      </w:r>
+      <w:r>
+        <w:rPr>
+          <w:rStyle w:val="Hyperlink"/>
+          <w:color w:val="auto"/>
+          <w:kern w:val="0"/>
+          <w:u w:val="none"/>
+          <w14:ligatures w14:val="none"/>
+        </w:rPr>
+        <w:t>6</w:t>
+      </w:r>
+      <w:r>
+        <w:rPr>
+          <w:rStyle w:val="Hyperlink"/>
+          <w:color w:val="auto"/>
+          <w:kern w:val="0"/>
+          <w:u w:val="none"/>
+          <w14:ligatures w14:val="none"/>
+        </w:rPr>
+        <w:t>W:</w:t>
+      </w:r>
+    </w:p>
+    <w:p>
+      <w:hyperlink r:id="rId7" w:history="1">
+        <w:r>
+          <w:rPr>
+            <w:rStyle w:val="Hyperlink"/>
+          </w:rPr>
+          <w:t>https://www.kiwi-electronics.com/nl/zonnepanelen-en-opladers-168/zonnepaneel-6v-6-0w-1068</w:t>
+        </w:r>
+      </w:hyperlink>
+    </w:p>
+    <w:p/>
+    <w:p>
+      <w:r>
+        <w:t xml:space="preserve">Link naar </w:t>
+      </w:r>
+      <w:r>
+        <w:rPr>
+          <w:rStyle w:val="Hyperlink"/>
+          <w:color w:val="auto"/>
+          <w:kern w:val="0"/>
+          <w:u w:val="none"/>
+          <w14:ligatures w14:val="none"/>
+        </w:rPr>
+        <w:t xml:space="preserve">zonnepaneel 6V </w:t>
+      </w:r>
+      <w:r>
+        <w:rPr>
+          <w:rStyle w:val="Hyperlink"/>
+          <w:color w:val="auto"/>
+          <w:kern w:val="0"/>
+          <w:u w:val="none"/>
+          <w14:ligatures w14:val="none"/>
+        </w:rPr>
+        <w:t>9</w:t>
+      </w:r>
+      <w:r>
+        <w:rPr>
+          <w:rStyle w:val="Hyperlink"/>
+          <w:color w:val="auto"/>
+          <w:kern w:val="0"/>
+          <w:u w:val="none"/>
+          <w14:ligatures w14:val="none"/>
+        </w:rPr>
+        <w:t>W:</w:t>
+      </w:r>
+    </w:p>
+    <w:p>
+      <w:hyperlink r:id="rId8" w:history="1">
+        <w:r>
+          <w:rPr>
+            <w:rStyle w:val="Hyperlink"/>
+          </w:rPr>
+          <w:t>https://www.kiwi-electronics.com/nl/zonnepanelen-en-opladers-168/zonnepaneel-6v-9-0w-3366</w:t>
+        </w:r>
+      </w:hyperlink>
+    </w:p>
+    <w:p/>
+    <w:p>
+      <w:r>
+        <w:t xml:space="preserve">Link naar </w:t>
+      </w:r>
+      <w:r>
+        <w:rPr>
+          <w:rStyle w:val="Hyperlink"/>
+          <w:color w:val="auto"/>
+          <w:kern w:val="0"/>
+          <w:u w:val="none"/>
+          <w14:ligatures w14:val="none"/>
+        </w:rPr>
+        <w:t xml:space="preserve">zonnepaneel 6V </w:t>
+      </w:r>
+      <w:r>
+        <w:rPr>
+          <w:rStyle w:val="Hyperlink"/>
+          <w:color w:val="auto"/>
+          <w:kern w:val="0"/>
+          <w:u w:val="none"/>
+          <w14:ligatures w14:val="none"/>
+        </w:rPr>
+        <w:t>20</w:t>
+      </w:r>
+      <w:r>
+        <w:rPr>
+          <w:rStyle w:val="Hyperlink"/>
+          <w:color w:val="auto"/>
+          <w:kern w:val="0"/>
+          <w:u w:val="none"/>
+          <w14:ligatures w14:val="none"/>
+        </w:rPr>
+        <w:t>W:</w:t>
+      </w:r>
+    </w:p>
+    <w:p>
+      <w:hyperlink r:id="rId9" w:history="1">
+        <w:r>
+          <w:rPr>
+            <w:rStyle w:val="Hyperlink"/>
+          </w:rPr>
+          <w:t>https://www.kiwi-electronics.com/nl/zonnepanelen-en-opladers-168/20-watt-6-volt-zonnepaneel-etfe-10925</w:t>
+        </w:r>
+      </w:hyperlink>
+    </w:p>
+    <w:p/>
     <w:sectPr>
       <w:pgSz w:w="11906" w:h="16838"/>
       <w:pgMar w:top="1417" w:right="1417" w:bottom="1417" w:left="1417" w:header="708" w:footer="708" w:gutter="0"/>
@@ -425,11 +1336,11 @@
   <w:style w:type="paragraph" w:default="1" w:styleId="Standaard">
     <w:name w:val="Normal"/>
     <w:qFormat/>
+    <w:rsid w:val="006050EB"/>
   </w:style>
   <w:style w:type="character" w:default="1" w:styleId="Standaardalinea-lettertype">
     <w:name w:val="Default Paragraph Font"/>
     <w:uiPriority w:val="1"/>
-    <w:semiHidden/>
     <w:unhideWhenUsed/>
   </w:style>
   <w:style w:type="table" w:default="1" w:styleId="Standaardtabel">
@@ -452,6 +1363,41 @@
     <w:uiPriority w:val="99"/>
     <w:semiHidden/>
     <w:unhideWhenUsed/>
+  </w:style>
+  <w:style w:type="character" w:styleId="Hyperlink">
+    <w:name w:val="Hyperlink"/>
+    <w:basedOn w:val="Standaardalinea-lettertype"/>
+    <w:uiPriority w:val="99"/>
+    <w:unhideWhenUsed/>
+    <w:rsid w:val="006C3DED"/>
+    <w:rPr>
+      <w:color w:val="0563C1" w:themeColor="hyperlink"/>
+      <w:u w:val="single"/>
+    </w:rPr>
+  </w:style>
+  <w:style w:type="character" w:styleId="GevolgdeHyperlink">
+    <w:name w:val="FollowedHyperlink"/>
+    <w:basedOn w:val="Standaardalinea-lettertype"/>
+    <w:uiPriority w:val="99"/>
+    <w:semiHidden/>
+    <w:unhideWhenUsed/>
+    <w:rsid w:val="006C3DED"/>
+    <w:rPr>
+      <w:color w:val="954F72" w:themeColor="followedHyperlink"/>
+      <w:u w:val="single"/>
+    </w:rPr>
+  </w:style>
+  <w:style w:type="character" w:styleId="Onopgelostemelding">
+    <w:name w:val="Unresolved Mention"/>
+    <w:basedOn w:val="Standaardalinea-lettertype"/>
+    <w:uiPriority w:val="99"/>
+    <w:semiHidden/>
+    <w:unhideWhenUsed/>
+    <w:rsid w:val="000B4AEB"/>
+    <w:rPr>
+      <w:color w:val="605E5C"/>
+      <w:shd w:val="clear" w:color="auto" w:fill="E1DFDD"/>
+    </w:rPr>
   </w:style>
 </w:styles>
 </file>

</xml_diff>

<commit_message>
stoommeting codes gemaakt, spanningsmeting code aangepast en documentatie verder afgewerkt
</commit_message>
<xml_diff>
--- a/documentqtie quinten/stroommeting doc.docx
+++ b/documentqtie quinten/stroommeting doc.docx
@@ -1,6 +1,6 @@
 
 <file path=word/document.xml><?xml version="1.0" encoding="utf-8"?>
-<w:document xmlns:wpc="http://schemas.microsoft.com/office/word/2010/wordprocessingCanvas" xmlns:cx="http://schemas.microsoft.com/office/drawing/2014/chartex" xmlns:cx1="http://schemas.microsoft.com/office/drawing/2015/9/8/chartex" xmlns:cx2="http://schemas.microsoft.com/office/drawing/2015/10/21/chartex" xmlns:cx3="http://schemas.microsoft.com/office/drawing/2016/5/9/chartex" xmlns:cx4="http://schemas.microsoft.com/office/drawing/2016/5/10/chartex" xmlns:cx5="http://schemas.microsoft.com/office/drawing/2016/5/11/chartex" xmlns:cx6="http://schemas.microsoft.com/office/drawing/2016/5/12/chartex" xmlns:cx7="http://schemas.microsoft.com/office/drawing/2016/5/13/chartex" xmlns:cx8="http://schemas.microsoft.com/office/drawing/2016/5/14/chartex" xmlns:mc="http://schemas.openxmlformats.org/markup-compatibility/2006" xmlns:aink="http://schemas.microsoft.com/office/drawing/2016/ink" xmlns:am3d="http://schemas.microsoft.com/office/drawing/2017/model3d" xmlns:o="urn:schemas-microsoft-com:office:office" xmlns:oel="http://schemas.microsoft.com/office/2019/extlst" xmlns:r="http://schemas.openxmlformats.org/officeDocument/2006/relationships" xmlns:m="http://schemas.openxmlformats.org/officeDocument/2006/math" xmlns:v="urn:schemas-microsoft-com:vml" xmlns:wp14="http://schemas.microsoft.com/office/word/2010/wordprocessingDrawing" xmlns:wp="http://schemas.openxmlformats.org/drawingml/2006/wordprocessingDrawing" xmlns:w10="urn:schemas-microsoft-com:office:word" xmlns:w="http://schemas.openxmlformats.org/wordprocessingml/2006/main" xmlns:w14="http://schemas.microsoft.com/office/word/2010/wordml" xmlns:w15="http://schemas.microsoft.com/office/word/2012/wordml" xmlns:w16cex="http://schemas.microsoft.com/office/word/2018/wordml/cex" xmlns:w16cid="http://schemas.microsoft.com/office/word/2016/wordml/cid" xmlns:w16="http://schemas.microsoft.com/office/word/2018/wordml" xmlns:w16sdtdh="http://schemas.microsoft.com/office/word/2020/wordml/sdtdatahash" xmlns:w16se="http://schemas.microsoft.com/office/word/2015/wordml/symex" xmlns:wpg="http://schemas.microsoft.com/office/word/2010/wordprocessingGroup" xmlns:wpi="http://schemas.microsoft.com/office/word/2010/wordprocessingInk" xmlns:wne="http://schemas.microsoft.com/office/word/2006/wordml" xmlns:wps="http://schemas.microsoft.com/office/word/2010/wordprocessingShape" mc:Ignorable="w14 w15 w16se w16cid w16 w16cex w16sdtdh wp14">
+<w:document xmlns:wpc="http://schemas.microsoft.com/office/word/2010/wordprocessingCanvas" xmlns:cx="http://schemas.microsoft.com/office/drawing/2014/chartex" xmlns:cx1="http://schemas.microsoft.com/office/drawing/2015/9/8/chartex" xmlns:cx2="http://schemas.microsoft.com/office/drawing/2015/10/21/chartex" xmlns:cx3="http://schemas.microsoft.com/office/drawing/2016/5/9/chartex" xmlns:cx4="http://schemas.microsoft.com/office/drawing/2016/5/10/chartex" xmlns:cx5="http://schemas.microsoft.com/office/drawing/2016/5/11/chartex" xmlns:cx6="http://schemas.microsoft.com/office/drawing/2016/5/12/chartex" xmlns:cx7="http://schemas.microsoft.com/office/drawing/2016/5/13/chartex" xmlns:cx8="http://schemas.microsoft.com/office/drawing/2016/5/14/chartex" xmlns:mc="http://schemas.openxmlformats.org/markup-compatibility/2006" xmlns:aink="http://schemas.microsoft.com/office/drawing/2016/ink" xmlns:am3d="http://schemas.microsoft.com/office/drawing/2017/model3d" xmlns:o="urn:schemas-microsoft-com:office:office" xmlns:oel="http://schemas.microsoft.com/office/2019/extlst" xmlns:r="http://schemas.openxmlformats.org/officeDocument/2006/relationships" xmlns:m="http://schemas.openxmlformats.org/officeDocument/2006/math" xmlns:v="urn:schemas-microsoft-com:vml" xmlns:wp14="http://schemas.microsoft.com/office/word/2010/wordprocessingDrawing" xmlns:wp="http://schemas.openxmlformats.org/drawingml/2006/wordprocessingDrawing" xmlns:w10="urn:schemas-microsoft-com:office:word" xmlns:w="http://schemas.openxmlformats.org/wordprocessingml/2006/main" xmlns:w14="http://schemas.microsoft.com/office/word/2010/wordml" xmlns:w15="http://schemas.microsoft.com/office/word/2012/wordml" xmlns:w16cex="http://schemas.microsoft.com/office/word/2018/wordml/cex" xmlns:w16cid="http://schemas.microsoft.com/office/word/2016/wordml/cid" xmlns:w16="http://schemas.microsoft.com/office/word/2018/wordml" xmlns:w16du="http://schemas.microsoft.com/office/word/2023/wordml/word16du" xmlns:w16sdtdh="http://schemas.microsoft.com/office/word/2020/wordml/sdtdatahash" xmlns:w16se="http://schemas.microsoft.com/office/word/2015/wordml/symex" xmlns:wpg="http://schemas.microsoft.com/office/word/2010/wordprocessingGroup" xmlns:wpi="http://schemas.microsoft.com/office/word/2010/wordprocessingInk" xmlns:wne="http://schemas.microsoft.com/office/word/2006/wordml" xmlns:wps="http://schemas.microsoft.com/office/word/2010/wordprocessingShape" mc:Ignorable="w14 w15 w16se w16cid w16 w16cex w16sdtdh wp14">
   <w:body>
     <w:p>
       <w:pPr>
@@ -350,9 +350,14 @@
           <w:lang w:val="de-DE"/>
         </w:rPr>
       </w:pPr>
-      <w:r>
+      <w:proofErr w:type="spellStart"/>
+      <w:r>
+        <w:rPr>
+          <w:lang w:val="de-DE"/>
+        </w:rPr>
         <w:t>totaal</w:t>
       </w:r>
+      <w:proofErr w:type="spellEnd"/>
       <w:r>
         <w:rPr>
           <w:lang w:val="de-DE"/>
@@ -580,7 +585,23 @@
           <w:color w:val="auto"/>
           <w:u w:val="none"/>
         </w:rPr>
-        <w:t xml:space="preserve"> andere</w:t>
+        <w:t xml:space="preserve"> batterij met </w:t>
+      </w:r>
+      <w:r>
+        <w:rPr>
+          <w:rStyle w:val="Hyperlink"/>
+          <w:color w:val="auto"/>
+          <w:u w:val="none"/>
+        </w:rPr>
+        <w:t>6V</w:t>
+      </w:r>
+      <w:r>
+        <w:rPr>
+          <w:rStyle w:val="Hyperlink"/>
+          <w:color w:val="auto"/>
+          <w:u w:val="none"/>
+        </w:rPr>
+        <w:t>,</w:t>
       </w:r>
       <w:r>
         <w:rPr>
@@ -596,38 +617,6 @@
           <w:color w:val="auto"/>
           <w:u w:val="none"/>
         </w:rPr>
-        <w:t xml:space="preserve">batterij met </w:t>
-      </w:r>
-      <w:r>
-        <w:rPr>
-          <w:rStyle w:val="Hyperlink"/>
-          <w:color w:val="auto"/>
-          <w:u w:val="none"/>
-        </w:rPr>
-        <w:t>6V</w:t>
-      </w:r>
-      <w:r>
-        <w:rPr>
-          <w:rStyle w:val="Hyperlink"/>
-          <w:color w:val="auto"/>
-          <w:u w:val="none"/>
-        </w:rPr>
-        <w:t>,</w:t>
-      </w:r>
-      <w:r>
-        <w:rPr>
-          <w:rStyle w:val="Hyperlink"/>
-          <w:color w:val="auto"/>
-          <w:u w:val="none"/>
-        </w:rPr>
-        <w:t xml:space="preserve"> </w:t>
-      </w:r>
-      <w:r>
-        <w:rPr>
-          <w:rStyle w:val="Hyperlink"/>
-          <w:color w:val="auto"/>
-          <w:u w:val="none"/>
-        </w:rPr>
         <w:t>26Ah:</w:t>
       </w:r>
     </w:p>
@@ -637,7 +626,7 @@
           <w:rStyle w:val="Hyperlink"/>
         </w:rPr>
       </w:pPr>
-      <w:hyperlink r:id="rId4" w:history="1">
+      <w:hyperlink r:id="rId6" w:history="1">
         <w:r>
           <w:rPr>
             <w:rStyle w:val="Hyperlink"/>
@@ -740,7 +729,7 @@
           <w:lang w:val="en-US"/>
         </w:rPr>
       </w:pPr>
-      <w:hyperlink r:id="rId5" w:history="1">
+      <w:hyperlink r:id="rId7" w:history="1">
         <w:r>
           <w:rPr>
             <w:rStyle w:val="Hyperlink"/>
@@ -838,7 +827,7 @@
           <w:lang w:val="en-US"/>
         </w:rPr>
       </w:pPr>
-      <w:hyperlink r:id="rId6" w:history="1">
+      <w:hyperlink r:id="rId8" w:history="1">
         <w:r>
           <w:rPr>
             <w:rStyle w:val="Hyperlink"/>
@@ -852,8 +841,6 @@
       <w:pPr>
         <w:rPr>
           <w:rStyle w:val="Hyperlink"/>
-          <w:color w:val="auto"/>
-          <w:u w:val="none"/>
           <w:lang w:val="en-US"/>
         </w:rPr>
       </w:pPr>
@@ -862,8 +849,6 @@
       <w:pPr>
         <w:rPr>
           <w:rStyle w:val="Hyperlink"/>
-          <w:color w:val="auto"/>
-          <w:u w:val="none"/>
           <w:lang w:val="en-US"/>
         </w:rPr>
       </w:pPr>
@@ -874,27 +859,276 @@
           <w:rStyle w:val="Hyperlink"/>
           <w:color w:val="auto"/>
           <w:u w:val="none"/>
-          <w:lang w:val="en-US"/>
-        </w:rPr>
-      </w:pPr>
-      <w:r>
-        <w:rPr>
-          <w:rStyle w:val="Hyperlink"/>
-          <w:color w:val="auto"/>
-          <w:u w:val="none"/>
-          <w:lang w:val="en-US"/>
-        </w:rPr>
-        <w:br w:type="page"/>
-      </w:r>
-    </w:p>
-    <w:p>
-      <w:r>
-        <w:rPr>
-          <w:rStyle w:val="Hyperlink"/>
-          <w:color w:val="auto"/>
-          <w:u w:val="none"/>
-        </w:rPr>
-        <w:lastRenderedPageBreak/>
+        </w:rPr>
+      </w:pPr>
+      <w:r>
+        <w:rPr>
+          <w:rStyle w:val="Hyperlink"/>
+          <w:color w:val="auto"/>
+          <w:u w:val="none"/>
+        </w:rPr>
+        <w:t>AGM batterijen</w:t>
+      </w:r>
+      <w:r>
+        <w:rPr>
+          <w:rStyle w:val="Hyperlink"/>
+          <w:color w:val="auto"/>
+          <w:u w:val="none"/>
+        </w:rPr>
+        <w:t xml:space="preserve"> zijn beter voor op te laden, dus heb ik gezocht naar AGM batterijen, ik heb er 1 gevonden die 12V levert en 65Ah.</w:t>
+      </w:r>
+    </w:p>
+    <w:p>
+      <w:pPr>
+        <w:rPr>
+          <w:rStyle w:val="Hyperlink"/>
+          <w:color w:val="auto"/>
+          <w:u w:val="none"/>
+        </w:rPr>
+      </w:pPr>
+    </w:p>
+    <w:p>
+      <w:pPr>
+        <w:rPr>
+          <w:rStyle w:val="Hyperlink"/>
+          <w:color w:val="auto"/>
+          <w:u w:val="none"/>
+        </w:rPr>
+      </w:pPr>
+      <w:r>
+        <w:rPr>
+          <w:rStyle w:val="Hyperlink"/>
+          <w:color w:val="auto"/>
+          <w:u w:val="none"/>
+        </w:rPr>
+        <w:t>Links naar informatie over de batterijen:</w:t>
+      </w:r>
+    </w:p>
+    <w:p>
+      <w:pPr>
+        <w:pStyle w:val="Lijstalinea"/>
+        <w:numPr>
+          <w:ilvl w:val="0"/>
+          <w:numId w:val="1"/>
+        </w:numPr>
+        <w:rPr>
+          <w:rStyle w:val="Hyperlink"/>
+          <w:color w:val="auto"/>
+          <w:u w:val="none"/>
+        </w:rPr>
+      </w:pPr>
+      <w:hyperlink r:id="rId9" w:history="1">
+        <w:r>
+          <w:rPr>
+            <w:rStyle w:val="Hyperlink"/>
+          </w:rPr>
+          <w:t>https://www.bynomads.nl/camper-bouwen/camper-accu/</w:t>
+        </w:r>
+      </w:hyperlink>
+    </w:p>
+    <w:p>
+      <w:pPr>
+        <w:pStyle w:val="Lijstalinea"/>
+        <w:numPr>
+          <w:ilvl w:val="0"/>
+          <w:numId w:val="1"/>
+        </w:numPr>
+        <w:rPr>
+          <w:rStyle w:val="Hyperlink"/>
+          <w:color w:val="auto"/>
+          <w:u w:val="none"/>
+        </w:rPr>
+      </w:pPr>
+      <w:hyperlink r:id="rId10" w:history="1">
+        <w:r>
+          <w:rPr>
+            <w:rStyle w:val="Hyperlink"/>
+          </w:rPr>
+          <w:t>https://www.intercel.eu/nl/veelgestelde-vragen/wat-is-een-agm-accu/</w:t>
+        </w:r>
+      </w:hyperlink>
+    </w:p>
+    <w:p>
+      <w:pPr>
+        <w:pStyle w:val="Lijstalinea"/>
+        <w:numPr>
+          <w:ilvl w:val="0"/>
+          <w:numId w:val="1"/>
+        </w:numPr>
+        <w:rPr>
+          <w:rStyle w:val="Hyperlink"/>
+          <w:color w:val="auto"/>
+          <w:u w:val="none"/>
+        </w:rPr>
+      </w:pPr>
+      <w:hyperlink r:id="rId11" w:history="1">
+        <w:r>
+          <w:rPr>
+            <w:rStyle w:val="Hyperlink"/>
+          </w:rPr>
+          <w:t>https://www.zwiebelfam.nl/lood-gel-agm-of-lifepo4/</w:t>
+        </w:r>
+      </w:hyperlink>
+    </w:p>
+    <w:p>
+      <w:pPr>
+        <w:rPr>
+          <w:rStyle w:val="Hyperlink"/>
+          <w:color w:val="auto"/>
+          <w:u w:val="none"/>
+        </w:rPr>
+      </w:pPr>
+    </w:p>
+    <w:p>
+      <w:pPr>
+        <w:rPr>
+          <w:rStyle w:val="Hyperlink"/>
+          <w:color w:val="auto"/>
+          <w:u w:val="none"/>
+        </w:rPr>
+      </w:pPr>
+      <w:r>
+        <w:rPr>
+          <w:rStyle w:val="Hyperlink"/>
+          <w:color w:val="auto"/>
+          <w:u w:val="none"/>
+        </w:rPr>
+        <w:t>link naar de website van de batterij:</w:t>
+      </w:r>
+    </w:p>
+    <w:p>
+      <w:pPr>
+        <w:rPr>
+          <w:rStyle w:val="Hyperlink"/>
+          <w:color w:val="auto"/>
+          <w:u w:val="none"/>
+        </w:rPr>
+      </w:pPr>
+      <w:hyperlink r:id="rId12" w:history="1">
+        <w:r>
+          <w:rPr>
+            <w:rStyle w:val="Hyperlink"/>
+          </w:rPr>
+          <w:t>https://www.accuserviceholland.nl/soorten-accus/agm-semi-tractie-accus/?gclid=Cj0KCQjwmN2iBhCrARIsAG_G2i6QPlw-7XPJbe-GsHMt-DcQBl-NoUSe8Ho80f7-EOgoYNmVsX5_NF4aAr6iEALw_wcB</w:t>
+        </w:r>
+      </w:hyperlink>
+    </w:p>
+    <w:p>
+      <w:pPr>
+        <w:rPr>
+          <w:rStyle w:val="Hyperlink"/>
+          <w:color w:val="auto"/>
+          <w:u w:val="none"/>
+        </w:rPr>
+      </w:pPr>
+    </w:p>
+    <w:p>
+      <w:pPr>
+        <w:rPr>
+          <w:rStyle w:val="Hyperlink"/>
+          <w:color w:val="auto"/>
+          <w:u w:val="none"/>
+        </w:rPr>
+      </w:pPr>
+      <w:r>
+        <w:rPr>
+          <w:rStyle w:val="Hyperlink"/>
+          <w:color w:val="auto"/>
+          <w:u w:val="none"/>
+        </w:rPr>
+        <w:t>L</w:t>
+      </w:r>
+      <w:r>
+        <w:rPr>
+          <w:rStyle w:val="Hyperlink"/>
+          <w:color w:val="auto"/>
+          <w:u w:val="none"/>
+        </w:rPr>
+        <w:t>ink naar</w:t>
+      </w:r>
+      <w:r>
+        <w:rPr>
+          <w:rStyle w:val="Hyperlink"/>
+          <w:color w:val="auto"/>
+          <w:u w:val="none"/>
+        </w:rPr>
+        <w:t xml:space="preserve"> batterij met </w:t>
+      </w:r>
+      <w:r>
+        <w:rPr>
+          <w:rStyle w:val="Hyperlink"/>
+          <w:color w:val="auto"/>
+          <w:u w:val="none"/>
+        </w:rPr>
+        <w:t>12</w:t>
+      </w:r>
+      <w:r>
+        <w:rPr>
+          <w:rStyle w:val="Hyperlink"/>
+          <w:color w:val="auto"/>
+          <w:u w:val="none"/>
+        </w:rPr>
+        <w:t xml:space="preserve">V, </w:t>
+      </w:r>
+      <w:r>
+        <w:rPr>
+          <w:rStyle w:val="Hyperlink"/>
+          <w:color w:val="auto"/>
+          <w:u w:val="none"/>
+        </w:rPr>
+        <w:t>65</w:t>
+      </w:r>
+      <w:r>
+        <w:rPr>
+          <w:rStyle w:val="Hyperlink"/>
+          <w:color w:val="auto"/>
+          <w:u w:val="none"/>
+        </w:rPr>
+        <w:t>Ah:</w:t>
+      </w:r>
+    </w:p>
+    <w:p>
+      <w:pPr>
+        <w:rPr>
+          <w:rStyle w:val="Hyperlink"/>
+          <w:color w:val="auto"/>
+          <w:u w:val="none"/>
+        </w:rPr>
+      </w:pPr>
+      <w:hyperlink r:id="rId13" w:history="1">
+        <w:r>
+          <w:rPr>
+            <w:rStyle w:val="Hyperlink"/>
+          </w:rPr>
+          <w:t>https://www.accuserviceholland.nl/deep-cycle-agm-accu-12-volt-65-ah.html</w:t>
+        </w:r>
+      </w:hyperlink>
+    </w:p>
+    <w:p>
+      <w:pPr>
+        <w:rPr>
+          <w:rStyle w:val="Hyperlink"/>
+          <w:color w:val="auto"/>
+          <w:u w:val="none"/>
+        </w:rPr>
+      </w:pPr>
+    </w:p>
+    <w:p>
+      <w:pPr>
+        <w:rPr>
+          <w:rStyle w:val="Hyperlink"/>
+          <w:color w:val="auto"/>
+          <w:u w:val="none"/>
+        </w:rPr>
+      </w:pPr>
+    </w:p>
+    <w:p>
+      <w:r>
+        <w:rPr>
+          <w:rStyle w:val="Hyperlink"/>
+          <w:color w:val="auto"/>
+          <w:u w:val="none"/>
+        </w:rPr>
         <w:t xml:space="preserve">Voor </w:t>
       </w:r>
       <w:r>
@@ -1058,7 +1292,12 @@
       </w:r>
     </w:p>
     <w:p>
-      <w:hyperlink r:id="rId7" w:history="1">
+      <w:pPr>
+        <w:rPr>
+          <w:rStyle w:val="Hyperlink"/>
+        </w:rPr>
+      </w:pPr>
+      <w:hyperlink r:id="rId14" w:history="1">
         <w:r>
           <w:rPr>
             <w:rStyle w:val="Hyperlink"/>
@@ -1066,6 +1305,25 @@
           <w:t>https://www.kiwi-electronics.com/nl/zonnepanelen-en-opladers-168/20-watt-6-volt-zonnepaneel-etfe-10925</w:t>
         </w:r>
       </w:hyperlink>
+    </w:p>
+    <w:p>
+      <w:pPr>
+        <w:rPr>
+          <w:rStyle w:val="Hyperlink"/>
+        </w:rPr>
+      </w:pPr>
+    </w:p>
+    <w:p>
+      <w:pPr>
+        <w:rPr>
+          <w:rStyle w:val="Hyperlink"/>
+        </w:rPr>
+      </w:pPr>
+    </w:p>
+    <w:p>
+      <w:r>
+        <w:t>Om de data uit de stroomsensor naar de MKR WAN 1300 te sturen was er een probleem, het bordje stuurde namelijk een analoog signaal tussen de 0 en 5V, en de analoge pinnen van de MKR mogen maar maximum 3.3V binnenkrijgen. Hier is er een oplossing voor gevonden, we gaan namelijk een ADC I2C bordje gebruiken, deze zet de analoge waarde om naar een digitale en deze wordt dan via I2C gestuurd naar het bordje, waardoor het spanningsverschil probleem word opgelost.</w:t>
+      </w:r>
     </w:p>
     <w:p/>
     <w:sectPr>
@@ -1076,6 +1334,126 @@
     </w:sectPr>
   </w:body>
 </w:document>
+</file>
+
+<file path=word/numbering.xml><?xml version="1.0" encoding="utf-8"?>
+<w:numbering xmlns:wpc="http://schemas.microsoft.com/office/word/2010/wordprocessingCanvas" xmlns:cx="http://schemas.microsoft.com/office/drawing/2014/chartex" xmlns:cx1="http://schemas.microsoft.com/office/drawing/2015/9/8/chartex" xmlns:cx2="http://schemas.microsoft.com/office/drawing/2015/10/21/chartex" xmlns:cx3="http://schemas.microsoft.com/office/drawing/2016/5/9/chartex" xmlns:cx4="http://schemas.microsoft.com/office/drawing/2016/5/10/chartex" xmlns:cx5="http://schemas.microsoft.com/office/drawing/2016/5/11/chartex" xmlns:cx6="http://schemas.microsoft.com/office/drawing/2016/5/12/chartex" xmlns:cx7="http://schemas.microsoft.com/office/drawing/2016/5/13/chartex" xmlns:cx8="http://schemas.microsoft.com/office/drawing/2016/5/14/chartex" xmlns:mc="http://schemas.openxmlformats.org/markup-compatibility/2006" xmlns:aink="http://schemas.microsoft.com/office/drawing/2016/ink" xmlns:am3d="http://schemas.microsoft.com/office/drawing/2017/model3d" xmlns:o="urn:schemas-microsoft-com:office:office" xmlns:oel="http://schemas.microsoft.com/office/2019/extlst" xmlns:r="http://schemas.openxmlformats.org/officeDocument/2006/relationships" xmlns:m="http://schemas.openxmlformats.org/officeDocument/2006/math" xmlns:v="urn:schemas-microsoft-com:vml" xmlns:wp14="http://schemas.microsoft.com/office/word/2010/wordprocessingDrawing" xmlns:wp="http://schemas.openxmlformats.org/drawingml/2006/wordprocessingDrawing" xmlns:w10="urn:schemas-microsoft-com:office:word" xmlns:w="http://schemas.openxmlformats.org/wordprocessingml/2006/main" xmlns:w14="http://schemas.microsoft.com/office/word/2010/wordml" xmlns:w15="http://schemas.microsoft.com/office/word/2012/wordml" xmlns:w16cex="http://schemas.microsoft.com/office/word/2018/wordml/cex" xmlns:w16cid="http://schemas.microsoft.com/office/word/2016/wordml/cid" xmlns:w16="http://schemas.microsoft.com/office/word/2018/wordml" xmlns:w16du="http://schemas.microsoft.com/office/word/2023/wordml/word16du" xmlns:w16sdtdh="http://schemas.microsoft.com/office/word/2020/wordml/sdtdatahash" xmlns:w16se="http://schemas.microsoft.com/office/word/2015/wordml/symex" xmlns:wpg="http://schemas.microsoft.com/office/word/2010/wordprocessingGroup" xmlns:wpi="http://schemas.microsoft.com/office/word/2010/wordprocessingInk" xmlns:wne="http://schemas.microsoft.com/office/word/2006/wordml" xmlns:wps="http://schemas.microsoft.com/office/word/2010/wordprocessingShape" mc:Ignorable="w14 w15 w16se w16cid w16 w16cex w16sdtdh wp14">
+  <w:abstractNum w:abstractNumId="0" w15:restartNumberingAfterBreak="0">
+    <w:nsid w:val="480351C4"/>
+    <w:multiLevelType w:val="hybridMultilevel"/>
+    <w:tmpl w:val="EAF8D0E8"/>
+    <w:lvl w:ilvl="0" w:tplc="373C42D8">
+      <w:numFmt w:val="bullet"/>
+      <w:lvlText w:val="-"/>
+      <w:lvlJc w:val="left"/>
+      <w:pPr>
+        <w:ind w:left="720" w:hanging="360"/>
+      </w:pPr>
+      <w:rPr>
+        <w:rFonts w:ascii="Calibri" w:eastAsiaTheme="minorHAnsi" w:hAnsi="Calibri" w:cs="Calibri" w:hint="default"/>
+      </w:rPr>
+    </w:lvl>
+    <w:lvl w:ilvl="1" w:tplc="08130003" w:tentative="1">
+      <w:start w:val="1"/>
+      <w:numFmt w:val="bullet"/>
+      <w:lvlText w:val="o"/>
+      <w:lvlJc w:val="left"/>
+      <w:pPr>
+        <w:ind w:left="1440" w:hanging="360"/>
+      </w:pPr>
+      <w:rPr>
+        <w:rFonts w:ascii="Courier New" w:hAnsi="Courier New" w:cs="Courier New" w:hint="default"/>
+      </w:rPr>
+    </w:lvl>
+    <w:lvl w:ilvl="2" w:tplc="08130005" w:tentative="1">
+      <w:start w:val="1"/>
+      <w:numFmt w:val="bullet"/>
+      <w:lvlText w:val=""/>
+      <w:lvlJc w:val="left"/>
+      <w:pPr>
+        <w:ind w:left="2160" w:hanging="360"/>
+      </w:pPr>
+      <w:rPr>
+        <w:rFonts w:ascii="Wingdings" w:hAnsi="Wingdings" w:hint="default"/>
+      </w:rPr>
+    </w:lvl>
+    <w:lvl w:ilvl="3" w:tplc="08130001" w:tentative="1">
+      <w:start w:val="1"/>
+      <w:numFmt w:val="bullet"/>
+      <w:lvlText w:val=""/>
+      <w:lvlJc w:val="left"/>
+      <w:pPr>
+        <w:ind w:left="2880" w:hanging="360"/>
+      </w:pPr>
+      <w:rPr>
+        <w:rFonts w:ascii="Symbol" w:hAnsi="Symbol" w:hint="default"/>
+      </w:rPr>
+    </w:lvl>
+    <w:lvl w:ilvl="4" w:tplc="08130003" w:tentative="1">
+      <w:start w:val="1"/>
+      <w:numFmt w:val="bullet"/>
+      <w:lvlText w:val="o"/>
+      <w:lvlJc w:val="left"/>
+      <w:pPr>
+        <w:ind w:left="3600" w:hanging="360"/>
+      </w:pPr>
+      <w:rPr>
+        <w:rFonts w:ascii="Courier New" w:hAnsi="Courier New" w:cs="Courier New" w:hint="default"/>
+      </w:rPr>
+    </w:lvl>
+    <w:lvl w:ilvl="5" w:tplc="08130005" w:tentative="1">
+      <w:start w:val="1"/>
+      <w:numFmt w:val="bullet"/>
+      <w:lvlText w:val=""/>
+      <w:lvlJc w:val="left"/>
+      <w:pPr>
+        <w:ind w:left="4320" w:hanging="360"/>
+      </w:pPr>
+      <w:rPr>
+        <w:rFonts w:ascii="Wingdings" w:hAnsi="Wingdings" w:hint="default"/>
+      </w:rPr>
+    </w:lvl>
+    <w:lvl w:ilvl="6" w:tplc="08130001" w:tentative="1">
+      <w:start w:val="1"/>
+      <w:numFmt w:val="bullet"/>
+      <w:lvlText w:val=""/>
+      <w:lvlJc w:val="left"/>
+      <w:pPr>
+        <w:ind w:left="5040" w:hanging="360"/>
+      </w:pPr>
+      <w:rPr>
+        <w:rFonts w:ascii="Symbol" w:hAnsi="Symbol" w:hint="default"/>
+      </w:rPr>
+    </w:lvl>
+    <w:lvl w:ilvl="7" w:tplc="08130003" w:tentative="1">
+      <w:start w:val="1"/>
+      <w:numFmt w:val="bullet"/>
+      <w:lvlText w:val="o"/>
+      <w:lvlJc w:val="left"/>
+      <w:pPr>
+        <w:ind w:left="5760" w:hanging="360"/>
+      </w:pPr>
+      <w:rPr>
+        <w:rFonts w:ascii="Courier New" w:hAnsi="Courier New" w:cs="Courier New" w:hint="default"/>
+      </w:rPr>
+    </w:lvl>
+    <w:lvl w:ilvl="8" w:tplc="08130005" w:tentative="1">
+      <w:start w:val="1"/>
+      <w:numFmt w:val="bullet"/>
+      <w:lvlText w:val=""/>
+      <w:lvlJc w:val="left"/>
+      <w:pPr>
+        <w:ind w:left="6480" w:hanging="360"/>
+      </w:pPr>
+      <w:rPr>
+        <w:rFonts w:ascii="Wingdings" w:hAnsi="Wingdings" w:hint="default"/>
+      </w:rPr>
+    </w:lvl>
+  </w:abstractNum>
+  <w:num w:numId="1" w16cid:durableId="330063478">
+    <w:abstractNumId w:val="0"/>
+  </w:num>
+</w:numbering>
 </file>
 
 <file path=word/styles.xml><?xml version="1.0" encoding="utf-8"?>
@@ -1542,6 +1920,17 @@
       <w:shd w:val="clear" w:color="auto" w:fill="E1DFDD"/>
     </w:rPr>
   </w:style>
+  <w:style w:type="paragraph" w:styleId="Lijstalinea">
+    <w:name w:val="List Paragraph"/>
+    <w:basedOn w:val="Standaard"/>
+    <w:uiPriority w:val="34"/>
+    <w:qFormat/>
+    <w:rsid w:val="00C867DB"/>
+    <w:pPr>
+      <w:ind w:left="720"/>
+      <w:contextualSpacing/>
+    </w:pPr>
+  </w:style>
 </w:styles>
 </file>
 
@@ -1838,4 +2227,16 @@
     </a:ext>
   </a:extLst>
 </a:theme>
+</file>
+
+<file path=customXml/item1.xml><?xml version="1.0" encoding="utf-8"?>
+<b:Sources xmlns:b="http://schemas.openxmlformats.org/officeDocument/2006/bibliography" xmlns="http://schemas.openxmlformats.org/officeDocument/2006/bibliography" SelectedStyle="\APASixthEditionOfficeOnline.xsl" StyleName="APA" Version="6"/>
+</file>
+
+<file path=customXml/itemProps1.xml><?xml version="1.0" encoding="utf-8"?>
+<ds:datastoreItem xmlns:ds="http://schemas.openxmlformats.org/officeDocument/2006/customXml" ds:itemID="{838B2555-ACDB-496E-98D6-22BA17F6E3D6}">
+  <ds:schemaRefs>
+    <ds:schemaRef ds:uri="http://schemas.openxmlformats.org/officeDocument/2006/bibliography"/>
+  </ds:schemaRefs>
+</ds:datastoreItem>
 </file>
</xml_diff>